<commit_message>
slider number of collectors
</commit_message>
<xml_diff>
--- a/MarketDelivery/Market_JordiBonet_ClaraRivadulla.docx
+++ b/MarketDelivery/Market_JordiBonet_ClaraRivadulla.docx
@@ -2676,7 +2676,25 @@
           <w:color w:val="000000" w:themeColor="text1"/>
           <w:lang w:val="en-GB"/>
         </w:rPr>
-        <w:t>The process of a SOLD message consists of updating the gallery's and the collector's money, updating the collector's paintings and setting this painting as sold. In the interface, this is when the collector returns to his initial position.</w:t>
+        <w:t xml:space="preserve">The process of a </w:t>
+      </w:r>
+      <w:r>
+        <w:rPr>
+          <w:rFonts w:ascii="Avenir Next Ultra Light" w:hAnsi="Avenir Next Ultra Light"/>
+          <w:i/>
+          <w:iCs/>
+          <w:color w:val="000000" w:themeColor="text1"/>
+          <w:lang w:val="en-GB"/>
+        </w:rPr>
+        <w:t>SOLD</w:t>
+      </w:r>
+      <w:r>
+        <w:rPr>
+          <w:rFonts w:ascii="Avenir Next Ultra Light" w:hAnsi="Avenir Next Ultra Light"/>
+          <w:color w:val="000000" w:themeColor="text1"/>
+          <w:lang w:val="en-GB"/>
+        </w:rPr>
+        <w:t xml:space="preserve"> message consists of updating the gallery's and the collector's money, updating the collector's paintings and setting this painting as sold. In the interface, this is when the collector returns to his initial position.</w:t>
       </w:r>
     </w:p>
     <w:p>
@@ -2816,16 +2834,6 @@
           <w:lang w:val="en-US"/>
         </w:rPr>
       </w:pPr>
-    </w:p>
-    <w:p>
-      <w:pPr>
-        <w:pStyle w:val="Ttulo2"/>
-        <w:jc w:val="both"/>
-        <w:rPr>
-          <w:rFonts w:ascii="Baskerville" w:hAnsi="Baskerville"/>
-          <w:lang w:val="en-US"/>
-        </w:rPr>
-      </w:pPr>
       <w:bookmarkStart w:id="2" w:name="_Toc89358711"/>
       <w:r>
         <w:rPr>
@@ -2873,7 +2881,15 @@
           <w:u w:val="single"/>
           <w:lang w:val="en-US"/>
         </w:rPr>
-        <w:t xml:space="preserve">The influence of the initial value of the  </w:t>
+        <w:t xml:space="preserve">The influence of the value of the </w:t>
+      </w:r>
+      <w:r>
+        <w:rPr>
+          <w:rFonts w:ascii="Baskerville" w:hAnsi="Baskerville"/>
+          <w:u w:val="single"/>
+          <w:lang w:val="en-US"/>
+        </w:rPr>
+        <w:t>number of collectors</w:t>
       </w:r>
     </w:p>
     <w:p>
@@ -2889,7 +2905,14 @@
           <w:rFonts w:ascii="Baskerville" w:hAnsi="Baskerville"/>
           <w:lang w:val="en-US"/>
         </w:rPr>
-        <w:t xml:space="preserve">Changing the initial value </w:t>
+        <w:t xml:space="preserve">Changing the </w:t>
+      </w:r>
+      <w:r>
+        <w:rPr>
+          <w:rFonts w:ascii="Baskerville" w:hAnsi="Baskerville"/>
+          <w:lang w:val="en-US"/>
+        </w:rPr>
+        <w:t xml:space="preserve">number of </w:t>
       </w:r>
     </w:p>
     <w:p>

</xml_diff>

<commit_message>
colgado en la entrega del campus
</commit_message>
<xml_diff>
--- a/MarketDelivery/Market_JordiBonet_ClaraRivadulla.docx
+++ b/MarketDelivery/Market_JordiBonet_ClaraRivadulla.docx
@@ -1317,6 +1317,7 @@
       <w:r>
         <w:rPr>
           <w:rFonts w:ascii="Avenir Next Ultra Light" w:hAnsi="Avenir Next Ultra Light"/>
+          <w:noProof/>
           <w:color w:val="000000" w:themeColor="text1"/>
           <w:lang w:val="en-GB"/>
         </w:rPr>
@@ -1535,6 +1536,7 @@
       <w:r>
         <w:rPr>
           <w:rFonts w:ascii="Avenir Next Ultra Light" w:hAnsi="Avenir Next Ultra Light"/>
+          <w:noProof/>
           <w:color w:val="000000" w:themeColor="text1"/>
           <w:lang w:val="en-GB"/>
         </w:rPr>
@@ -2133,6 +2135,7 @@
       <w:r>
         <w:rPr>
           <w:rFonts w:ascii="Avenir Next Ultra Light" w:hAnsi="Avenir Next Ultra Light"/>
+          <w:noProof/>
           <w:color w:val="000000" w:themeColor="text1"/>
           <w:lang w:val="en-GB"/>
         </w:rPr>
@@ -2303,6 +2306,7 @@
       <w:r>
         <w:rPr>
           <w:rFonts w:ascii="Avenir Next Ultra Light" w:hAnsi="Avenir Next Ultra Light"/>
+          <w:noProof/>
           <w:color w:val="000000" w:themeColor="text1"/>
           <w:lang w:val="en-GB"/>
         </w:rPr>
@@ -2709,6 +2713,7 @@
       <w:r>
         <w:rPr>
           <w:rFonts w:ascii="Avenir Next Ultra Light" w:hAnsi="Avenir Next Ultra Light"/>
+          <w:noProof/>
           <w:color w:val="000000" w:themeColor="text1"/>
           <w:lang w:val="en-GB"/>
         </w:rPr>
@@ -2978,6 +2983,7 @@
       <w:r>
         <w:rPr>
           <w:rFonts w:ascii="Avenir Next Ultra Light" w:hAnsi="Avenir Next Ultra Light"/>
+          <w:noProof/>
           <w:color w:val="000000" w:themeColor="text1"/>
           <w:lang w:val="en-GB"/>
         </w:rPr>
@@ -3031,6 +3037,7 @@
       <w:r>
         <w:rPr>
           <w:rFonts w:ascii="Avenir Next Ultra Light" w:hAnsi="Avenir Next Ultra Light"/>
+          <w:noProof/>
           <w:color w:val="000000" w:themeColor="text1"/>
           <w:lang w:val="en-GB"/>
         </w:rPr>
@@ -3210,27 +3217,7 @@
           <w:szCs w:val="24"/>
           <w:lang w:val="en-GB"/>
         </w:rPr>
-        <w:t xml:space="preserve">With these simulations we have learned the importance of reaching the maximum number of clients in a </w:t>
-      </w:r>
-      <w:r>
-        <w:rPr>
-          <w:rFonts w:ascii="Avenir Next Ultra Light" w:hAnsi="Avenir Next Ultra Light"/>
-          <w:i w:val="0"/>
-          <w:color w:val="000000" w:themeColor="text1"/>
-          <w:szCs w:val="24"/>
-          <w:lang w:val="en-GB"/>
-        </w:rPr>
-        <w:t>market and</w:t>
-      </w:r>
-      <w:r>
-        <w:rPr>
-          <w:rFonts w:ascii="Avenir Next Ultra Light" w:hAnsi="Avenir Next Ultra Light"/>
-          <w:i w:val="0"/>
-          <w:color w:val="000000" w:themeColor="text1"/>
-          <w:szCs w:val="24"/>
-          <w:lang w:val="en-GB"/>
-        </w:rPr>
-        <w:t xml:space="preserve"> matching their preferences to the products you have. In the beginning, when we had not implemented</w:t>
+        <w:t>With these simulations we have learned the importance of reaching the maximum number of clients in a market and matching their preferences to the products you have. In the beginning, when we had not implemented</w:t>
       </w:r>
       <w:r>
         <w:rPr>
@@ -5924,6 +5911,10 @@
 </file>
 
 <file path=customXml/item1.xml><?xml version="1.0" encoding="utf-8"?>
+<b:Sources xmlns:b="http://schemas.openxmlformats.org/officeDocument/2006/bibliography" xmlns="http://schemas.openxmlformats.org/officeDocument/2006/bibliography" SelectedStyle="\apasixtheditionofficeonline.xsl" StyleName="APA" Version="6"/>
+</file>
+
+<file path=customXml/item2.xml><?xml version="1.0" encoding="utf-8"?>
 <p:properties xmlns:p="http://schemas.microsoft.com/office/2006/metadata/properties" xmlns:xsi="http://www.w3.org/2001/XMLSchema-instance" xmlns:pc="http://schemas.microsoft.com/office/infopath/2007/PartnerControls">
   <documentManagement>
     <_dlc_DocId xmlns="498267d4-2a5a-4c72-99d3-cf7236a95ce8">CTQFD2CFPMXN-979-676</_dlc_DocId>
@@ -5944,70 +5935,7 @@
 </p:properties>
 </file>
 
-<file path=customXml/item2.xml><?xml version="1.0" encoding="utf-8"?>
-<b:Sources xmlns:b="http://schemas.openxmlformats.org/officeDocument/2006/bibliography" xmlns="http://schemas.openxmlformats.org/officeDocument/2006/bibliography" SelectedStyle="\apasixtheditionofficeonline.xsl" StyleName="APA" Version="6"/>
-</file>
-
 <file path=customXml/item3.xml><?xml version="1.0" encoding="utf-8"?>
-<?mso-contentType ?>
-<FormTemplates xmlns="http://schemas.microsoft.com/sharepoint/v3/contenttype/forms">
-  <Display>DocumentLibraryForm</Display>
-  <Edit>DocumentLibraryForm</Edit>
-  <New>DocumentLibraryForm</New>
-</FormTemplates>
-</file>
-
-<file path=customXml/item4.xml><?xml version="1.0" encoding="utf-8"?>
-<?mso-contentType ?>
-<spe:Receivers xmlns:spe="http://schemas.microsoft.com/sharepoint/events">
-  <Receiver>
-    <Name>Document ID Generator</Name>
-    <Synchronization>Synchronous</Synchronization>
-    <Type>10001</Type>
-    <SequenceNumber>1000</SequenceNumber>
-    <Url/>
-    <Assembly>Microsoft.Office.DocumentManagement, Version=15.0.0.0, Culture=neutral, PublicKeyToken=71e9bce111e9429c</Assembly>
-    <Class>Microsoft.Office.DocumentManagement.Internal.DocIdHandler</Class>
-    <Data/>
-    <Filter/>
-  </Receiver>
-  <Receiver>
-    <Name>Document ID Generator</Name>
-    <Synchronization>Synchronous</Synchronization>
-    <Type>10002</Type>
-    <SequenceNumber>1001</SequenceNumber>
-    <Url/>
-    <Assembly>Microsoft.Office.DocumentManagement, Version=15.0.0.0, Culture=neutral, PublicKeyToken=71e9bce111e9429c</Assembly>
-    <Class>Microsoft.Office.DocumentManagement.Internal.DocIdHandler</Class>
-    <Data/>
-    <Filter/>
-  </Receiver>
-  <Receiver>
-    <Name>Document ID Generator</Name>
-    <Synchronization>Synchronous</Synchronization>
-    <Type>10004</Type>
-    <SequenceNumber>1002</SequenceNumber>
-    <Url/>
-    <Assembly>Microsoft.Office.DocumentManagement, Version=15.0.0.0, Culture=neutral, PublicKeyToken=71e9bce111e9429c</Assembly>
-    <Class>Microsoft.Office.DocumentManagement.Internal.DocIdHandler</Class>
-    <Data/>
-    <Filter/>
-  </Receiver>
-  <Receiver>
-    <Name>Document ID Generator</Name>
-    <Synchronization>Synchronous</Synchronization>
-    <Type>10006</Type>
-    <SequenceNumber>1003</SequenceNumber>
-    <Url/>
-    <Assembly>Microsoft.Office.DocumentManagement, Version=15.0.0.0, Culture=neutral, PublicKeyToken=71e9bce111e9429c</Assembly>
-    <Class>Microsoft.Office.DocumentManagement.Internal.DocIdHandler</Class>
-    <Data/>
-    <Filter/>
-  </Receiver>
-</spe:Receivers>
-</file>
-
-<file path=customXml/item5.xml><?xml version="1.0" encoding="utf-8"?>
 <ct:contentTypeSchema xmlns:ct="http://schemas.microsoft.com/office/2006/metadata/contentType" xmlns:ma="http://schemas.microsoft.com/office/2006/metadata/properties/metaAttributes" ct:_="" ma:_="" ma:contentTypeName="Document" ma:contentTypeID="0x010100012E2E405031D74DB051ADDB3D34E572" ma:contentTypeVersion="5" ma:contentTypeDescription="Create a new document." ma:contentTypeScope="" ma:versionID="e0009f9404bcb9590f313d2c358460f1">
   <xsd:schema xmlns:xsd="http://www.w3.org/2001/XMLSchema" xmlns:xs="http://www.w3.org/2001/XMLSchema" xmlns:p="http://schemas.microsoft.com/office/2006/metadata/properties" xmlns:ns2="498267d4-2a5a-4c72-99d3-cf7236a95ce8" targetNamespace="http://schemas.microsoft.com/office/2006/metadata/properties" ma:root="true" ma:fieldsID="06e76fce95f74677884cb27b0c6533f2" ns2:_="">
     <xsd:import namespace="498267d4-2a5a-4c72-99d3-cf7236a95ce8"/>
@@ -6186,7 +6114,74 @@
 </ct:contentTypeSchema>
 </file>
 
+<file path=customXml/item4.xml><?xml version="1.0" encoding="utf-8"?>
+<?mso-contentType ?>
+<spe:Receivers xmlns:spe="http://schemas.microsoft.com/sharepoint/events">
+  <Receiver>
+    <Name>Document ID Generator</Name>
+    <Synchronization>Synchronous</Synchronization>
+    <Type>10001</Type>
+    <SequenceNumber>1000</SequenceNumber>
+    <Url/>
+    <Assembly>Microsoft.Office.DocumentManagement, Version=15.0.0.0, Culture=neutral, PublicKeyToken=71e9bce111e9429c</Assembly>
+    <Class>Microsoft.Office.DocumentManagement.Internal.DocIdHandler</Class>
+    <Data/>
+    <Filter/>
+  </Receiver>
+  <Receiver>
+    <Name>Document ID Generator</Name>
+    <Synchronization>Synchronous</Synchronization>
+    <Type>10002</Type>
+    <SequenceNumber>1001</SequenceNumber>
+    <Url/>
+    <Assembly>Microsoft.Office.DocumentManagement, Version=15.0.0.0, Culture=neutral, PublicKeyToken=71e9bce111e9429c</Assembly>
+    <Class>Microsoft.Office.DocumentManagement.Internal.DocIdHandler</Class>
+    <Data/>
+    <Filter/>
+  </Receiver>
+  <Receiver>
+    <Name>Document ID Generator</Name>
+    <Synchronization>Synchronous</Synchronization>
+    <Type>10004</Type>
+    <SequenceNumber>1002</SequenceNumber>
+    <Url/>
+    <Assembly>Microsoft.Office.DocumentManagement, Version=15.0.0.0, Culture=neutral, PublicKeyToken=71e9bce111e9429c</Assembly>
+    <Class>Microsoft.Office.DocumentManagement.Internal.DocIdHandler</Class>
+    <Data/>
+    <Filter/>
+  </Receiver>
+  <Receiver>
+    <Name>Document ID Generator</Name>
+    <Synchronization>Synchronous</Synchronization>
+    <Type>10006</Type>
+    <SequenceNumber>1003</SequenceNumber>
+    <Url/>
+    <Assembly>Microsoft.Office.DocumentManagement, Version=15.0.0.0, Culture=neutral, PublicKeyToken=71e9bce111e9429c</Assembly>
+    <Class>Microsoft.Office.DocumentManagement.Internal.DocIdHandler</Class>
+    <Data/>
+    <Filter/>
+  </Receiver>
+</spe:Receivers>
+</file>
+
+<file path=customXml/item5.xml><?xml version="1.0" encoding="utf-8"?>
+<?mso-contentType ?>
+<FormTemplates xmlns="http://schemas.microsoft.com/sharepoint/v3/contenttype/forms">
+  <Display>DocumentLibraryForm</Display>
+  <Edit>DocumentLibraryForm</Edit>
+  <New>DocumentLibraryForm</New>
+</FormTemplates>
+</file>
+
 <file path=customXml/itemProps1.xml><?xml version="1.0" encoding="utf-8"?>
+<ds:datastoreItem xmlns:ds="http://schemas.openxmlformats.org/officeDocument/2006/customXml" ds:itemID="{DE96885B-1454-4DB1-8DBF-60DECF802227}">
+  <ds:schemaRefs>
+    <ds:schemaRef ds:uri="http://schemas.openxmlformats.org/officeDocument/2006/bibliography"/>
+  </ds:schemaRefs>
+</ds:datastoreItem>
+</file>
+
+<file path=customXml/itemProps2.xml><?xml version="1.0" encoding="utf-8"?>
 <ds:datastoreItem xmlns:ds="http://schemas.openxmlformats.org/officeDocument/2006/customXml" ds:itemID="{4A3CED26-0910-4819-874B-D8E2CCD421FE}">
   <ds:schemaRefs>
     <ds:schemaRef ds:uri="http://schemas.microsoft.com/office/2006/metadata/properties"/>
@@ -6196,31 +6191,7 @@
 </ds:datastoreItem>
 </file>
 
-<file path=customXml/itemProps2.xml><?xml version="1.0" encoding="utf-8"?>
-<ds:datastoreItem xmlns:ds="http://schemas.openxmlformats.org/officeDocument/2006/customXml" ds:itemID="{DE96885B-1454-4DB1-8DBF-60DECF802227}">
-  <ds:schemaRefs>
-    <ds:schemaRef ds:uri="http://schemas.openxmlformats.org/officeDocument/2006/bibliography"/>
-  </ds:schemaRefs>
-</ds:datastoreItem>
-</file>
-
 <file path=customXml/itemProps3.xml><?xml version="1.0" encoding="utf-8"?>
-<ds:datastoreItem xmlns:ds="http://schemas.openxmlformats.org/officeDocument/2006/customXml" ds:itemID="{B79E6113-9D61-48C6-AB23-FE0124366565}">
-  <ds:schemaRefs>
-    <ds:schemaRef ds:uri="http://schemas.microsoft.com/sharepoint/v3/contenttype/forms"/>
-  </ds:schemaRefs>
-</ds:datastoreItem>
-</file>
-
-<file path=customXml/itemProps4.xml><?xml version="1.0" encoding="utf-8"?>
-<ds:datastoreItem xmlns:ds="http://schemas.openxmlformats.org/officeDocument/2006/customXml" ds:itemID="{D7FA49B8-B6EE-4B3F-B22F-E9F8C6A00940}">
-  <ds:schemaRefs>
-    <ds:schemaRef ds:uri="http://schemas.microsoft.com/sharepoint/events"/>
-  </ds:schemaRefs>
-</ds:datastoreItem>
-</file>
-
-<file path=customXml/itemProps5.xml><?xml version="1.0" encoding="utf-8"?>
 <ds:datastoreItem xmlns:ds="http://schemas.openxmlformats.org/officeDocument/2006/customXml" ds:itemID="{400DB6FE-DF17-4741-ACCE-BDED9F9E13D9}">
   <ds:schemaRefs>
     <ds:schemaRef ds:uri="http://schemas.microsoft.com/office/2006/metadata/contentType"/>
@@ -6236,4 +6207,20 @@
     <ds:schemaRef ds:uri="http://schemas.microsoft.com/internal/obd"/>
   </ds:schemaRefs>
 </ds:datastoreItem>
+</file>
+
+<file path=customXml/itemProps4.xml><?xml version="1.0" encoding="utf-8"?>
+<ds:datastoreItem xmlns:ds="http://schemas.openxmlformats.org/officeDocument/2006/customXml" ds:itemID="{D7FA49B8-B6EE-4B3F-B22F-E9F8C6A00940}">
+  <ds:schemaRefs>
+    <ds:schemaRef ds:uri="http://schemas.microsoft.com/sharepoint/events"/>
+  </ds:schemaRefs>
+</ds:datastoreItem>
+</file>
+
+<file path=customXml/itemProps5.xml><?xml version="1.0" encoding="utf-8"?>
+<ds:datastoreItem xmlns:ds="http://schemas.openxmlformats.org/officeDocument/2006/customXml" ds:itemID="{B79E6113-9D61-48C6-AB23-FE0124366565}">
+  <ds:schemaRefs>
+    <ds:schemaRef ds:uri="http://schemas.microsoft.com/sharepoint/v3/contenttype/forms"/>
+  </ds:schemaRefs>
+</ds:datastoreItem>
 </file>
</xml_diff>